<commit_message>
added some description in assign4 report
</commit_message>
<xml_diff>
--- a/assignment4/final_submission/Project4_readme_report.docx
+++ b/assignment4/final_submission/Project4_readme_report.docx
@@ -124,6 +124,59 @@
       </w:r>
     </w:p>
     <w:p>
+      <w:pPr>
+        <w:rPr>
+          <w:b/>
+        </w:rPr>
+      </w:pPr>
+      <w:r>
+        <w:rPr>
+          <w:b/>
+        </w:rPr>
+        <w:t>Steps:</w:t>
+      </w:r>
+    </w:p>
+    <w:p>
+      <w:r>
+        <w:t>1. The new set of features that was obtained by multiplying the PCA output with the feature set in project 3 serves as input to project 4. There are two files: eating_proj4_input.csv and noneating_proj4_input.csv</w:t>
+      </w:r>
+    </w:p>
+    <w:p/>
+    <w:p>
+      <w:r>
+        <w:t xml:space="preserve">2. We implemented </w:t>
+      </w:r>
+      <w:proofErr w:type="spellStart"/>
+      <w:r>
+        <w:t>sp</w:t>
+      </w:r>
+      <w:r>
+        <w:t>l</w:t>
+      </w:r>
+      <w:r>
+        <w:t>itdata</w:t>
+      </w:r>
+      <w:proofErr w:type="spellEnd"/>
+      <w:r>
+        <w:t>(filename) which will divide 60% of the data as training data and 40% data as test data.</w:t>
+      </w:r>
+    </w:p>
+    <w:p>
+      <w:bookmarkStart w:id="0" w:name="_GoBack"/>
+      <w:bookmarkEnd w:id="0"/>
+    </w:p>
+    <w:p>
+      <w:r>
+        <w:t>3. Machines namely Decision tree, SVM and Neural networks are trained using the train data. Then we provided test data and evaluated the performance of the machine using metrics such as precision, recall, f1score and ROC values. Implementation details as follows:</w:t>
+      </w:r>
+    </w:p>
+    <w:p>
+      <w:r>
+        <w:t>&lt;placeholder&gt;</w:t>
+      </w:r>
+    </w:p>
+    <w:p/>
+    <w:p>
       <w:r>
         <w:t>Filename</w:t>
       </w:r>
@@ -181,10 +234,9 @@
         <w:t>:</w:t>
       </w:r>
       <w:r>
-        <w:t xml:space="preserve"> See below</w:t>
+        <w:t xml:space="preserve"> See in below table</w:t>
       </w:r>
     </w:p>
-    <w:p/>
     <w:tbl>
       <w:tblPr>
         <w:tblW w:w="9100" w:type="dxa"/>
@@ -1134,6 +1186,31 @@
       </w:r>
     </w:p>
     <w:p>
+      <w:pPr>
+        <w:rPr>
+          <w:b/>
+        </w:rPr>
+      </w:pPr>
+      <w:r>
+        <w:rPr>
+          <w:b/>
+        </w:rPr>
+        <w:t>Steps:</w:t>
+      </w:r>
+    </w:p>
+    <w:p>
+      <w:r>
+        <w:t>&lt;short description&gt;</w:t>
+      </w:r>
+    </w:p>
+    <w:p>
+      <w:pPr>
+        <w:rPr>
+          <w:b/>
+        </w:rPr>
+      </w:pPr>
+    </w:p>
+    <w:p>
       <w:r>
         <w:t>Filename</w:t>
       </w:r>
@@ -1168,7 +1245,7 @@
       <w:r>
         <w:t xml:space="preserve">this </w:t>
       </w:r>
-      <w:hyperlink r:id="rId4" w:history="1">
+      <w:hyperlink r:id="rId5" w:history="1">
         <w:r>
           <w:rPr>
             <w:rStyle w:val="Hyperlink"/>
@@ -3840,7 +3917,6 @@
                 <w:rFonts w:ascii="Calibri" w:eastAsia="Times New Roman" w:hAnsi="Calibri" w:cs="Times New Roman"/>
                 <w:color w:val="000000"/>
               </w:rPr>
-              <w:lastRenderedPageBreak/>
               <w:t>Team23</w:t>
             </w:r>
           </w:p>
@@ -8354,6 +8430,7 @@
                 <w:rFonts w:ascii="Calibri" w:eastAsia="Times New Roman" w:hAnsi="Calibri" w:cs="Times New Roman"/>
                 <w:color w:val="000000"/>
               </w:rPr>
+              <w:lastRenderedPageBreak/>
               <w:t>Team22</w:t>
             </w:r>
           </w:p>
@@ -10223,8 +10300,6 @@
             </w:r>
           </w:p>
         </w:tc>
-        <w:bookmarkStart w:id="0" w:name="_GoBack"/>
-        <w:bookmarkEnd w:id="0"/>
       </w:tr>
       <w:tr>
         <w:trPr>
@@ -15319,6 +15394,196 @@
     </w:sectPr>
   </w:body>
 </w:document>
+</file>
+
+<file path=word/numbering.xml><?xml version="1.0" encoding="utf-8"?>
+<w:numbering xmlns:wpc="http://schemas.microsoft.com/office/word/2010/wordprocessingCanvas" xmlns:mo="http://schemas.microsoft.com/office/mac/office/2008/main" xmlns:mc="http://schemas.openxmlformats.org/markup-compatibility/2006" xmlns:mv="urn:schemas-microsoft-com:mac:vml" xmlns:o="urn:schemas-microsoft-com:office:office" xmlns:r="http://schemas.openxmlformats.org/officeDocument/2006/relationships" xmlns:m="http://schemas.openxmlformats.org/officeDocument/2006/math" xmlns:v="urn:schemas-microsoft-com:vml" xmlns:wp14="http://schemas.microsoft.com/office/word/2010/wordprocessingDrawing" xmlns:wp="http://schemas.openxmlformats.org/drawingml/2006/wordprocessingDrawing" xmlns:w10="urn:schemas-microsoft-com:office:word" xmlns:w="http://schemas.openxmlformats.org/wordprocessingml/2006/main" xmlns:w14="http://schemas.microsoft.com/office/word/2010/wordml" xmlns:w15="http://schemas.microsoft.com/office/word/2012/wordml" xmlns:wpg="http://schemas.microsoft.com/office/word/2010/wordprocessingGroup" xmlns:wpi="http://schemas.microsoft.com/office/word/2010/wordprocessingInk" xmlns:wne="http://schemas.microsoft.com/office/word/2006/wordml" xmlns:wps="http://schemas.microsoft.com/office/word/2010/wordprocessingShape" mc:Ignorable="w14 w15 wp14">
+  <w:abstractNum w:abstractNumId="0">
+    <w:nsid w:val="170F5650"/>
+    <w:multiLevelType w:val="hybridMultilevel"/>
+    <w:tmpl w:val="A8F8CFCA"/>
+    <w:lvl w:ilvl="0" w:tplc="656C637A">
+      <w:start w:val="1"/>
+      <w:numFmt w:val="decimal"/>
+      <w:lvlText w:val="%1."/>
+      <w:lvlJc w:val="left"/>
+      <w:pPr>
+        <w:ind w:left="1080" w:hanging="360"/>
+      </w:pPr>
+      <w:rPr>
+        <w:rFonts w:hint="default"/>
+        <w:b w:val="0"/>
+      </w:rPr>
+    </w:lvl>
+    <w:lvl w:ilvl="1" w:tplc="04090019" w:tentative="1">
+      <w:start w:val="1"/>
+      <w:numFmt w:val="lowerLetter"/>
+      <w:lvlText w:val="%2."/>
+      <w:lvlJc w:val="left"/>
+      <w:pPr>
+        <w:ind w:left="1800" w:hanging="360"/>
+      </w:pPr>
+    </w:lvl>
+    <w:lvl w:ilvl="2" w:tplc="0409001B" w:tentative="1">
+      <w:start w:val="1"/>
+      <w:numFmt w:val="lowerRoman"/>
+      <w:lvlText w:val="%3."/>
+      <w:lvlJc w:val="right"/>
+      <w:pPr>
+        <w:ind w:left="2520" w:hanging="180"/>
+      </w:pPr>
+    </w:lvl>
+    <w:lvl w:ilvl="3" w:tplc="0409000F" w:tentative="1">
+      <w:start w:val="1"/>
+      <w:numFmt w:val="decimal"/>
+      <w:lvlText w:val="%4."/>
+      <w:lvlJc w:val="left"/>
+      <w:pPr>
+        <w:ind w:left="3240" w:hanging="360"/>
+      </w:pPr>
+    </w:lvl>
+    <w:lvl w:ilvl="4" w:tplc="04090019" w:tentative="1">
+      <w:start w:val="1"/>
+      <w:numFmt w:val="lowerLetter"/>
+      <w:lvlText w:val="%5."/>
+      <w:lvlJc w:val="left"/>
+      <w:pPr>
+        <w:ind w:left="3960" w:hanging="360"/>
+      </w:pPr>
+    </w:lvl>
+    <w:lvl w:ilvl="5" w:tplc="0409001B" w:tentative="1">
+      <w:start w:val="1"/>
+      <w:numFmt w:val="lowerRoman"/>
+      <w:lvlText w:val="%6."/>
+      <w:lvlJc w:val="right"/>
+      <w:pPr>
+        <w:ind w:left="4680" w:hanging="180"/>
+      </w:pPr>
+    </w:lvl>
+    <w:lvl w:ilvl="6" w:tplc="0409000F" w:tentative="1">
+      <w:start w:val="1"/>
+      <w:numFmt w:val="decimal"/>
+      <w:lvlText w:val="%7."/>
+      <w:lvlJc w:val="left"/>
+      <w:pPr>
+        <w:ind w:left="5400" w:hanging="360"/>
+      </w:pPr>
+    </w:lvl>
+    <w:lvl w:ilvl="7" w:tplc="04090019" w:tentative="1">
+      <w:start w:val="1"/>
+      <w:numFmt w:val="lowerLetter"/>
+      <w:lvlText w:val="%8."/>
+      <w:lvlJc w:val="left"/>
+      <w:pPr>
+        <w:ind w:left="6120" w:hanging="360"/>
+      </w:pPr>
+    </w:lvl>
+    <w:lvl w:ilvl="8" w:tplc="0409001B" w:tentative="1">
+      <w:start w:val="1"/>
+      <w:numFmt w:val="lowerRoman"/>
+      <w:lvlText w:val="%9."/>
+      <w:lvlJc w:val="right"/>
+      <w:pPr>
+        <w:ind w:left="6840" w:hanging="180"/>
+      </w:pPr>
+    </w:lvl>
+  </w:abstractNum>
+  <w:abstractNum w:abstractNumId="1">
+    <w:nsid w:val="4896778A"/>
+    <w:multiLevelType w:val="hybridMultilevel"/>
+    <w:tmpl w:val="B77CBFDA"/>
+    <w:lvl w:ilvl="0" w:tplc="0409000F">
+      <w:start w:val="1"/>
+      <w:numFmt w:val="decimal"/>
+      <w:lvlText w:val="%1."/>
+      <w:lvlJc w:val="left"/>
+      <w:pPr>
+        <w:ind w:left="720" w:hanging="360"/>
+      </w:pPr>
+      <w:rPr>
+        <w:rFonts w:hint="default"/>
+      </w:rPr>
+    </w:lvl>
+    <w:lvl w:ilvl="1" w:tplc="04090019" w:tentative="1">
+      <w:start w:val="1"/>
+      <w:numFmt w:val="lowerLetter"/>
+      <w:lvlText w:val="%2."/>
+      <w:lvlJc w:val="left"/>
+      <w:pPr>
+        <w:ind w:left="1440" w:hanging="360"/>
+      </w:pPr>
+    </w:lvl>
+    <w:lvl w:ilvl="2" w:tplc="0409001B" w:tentative="1">
+      <w:start w:val="1"/>
+      <w:numFmt w:val="lowerRoman"/>
+      <w:lvlText w:val="%3."/>
+      <w:lvlJc w:val="right"/>
+      <w:pPr>
+        <w:ind w:left="2160" w:hanging="180"/>
+      </w:pPr>
+    </w:lvl>
+    <w:lvl w:ilvl="3" w:tplc="0409000F" w:tentative="1">
+      <w:start w:val="1"/>
+      <w:numFmt w:val="decimal"/>
+      <w:lvlText w:val="%4."/>
+      <w:lvlJc w:val="left"/>
+      <w:pPr>
+        <w:ind w:left="2880" w:hanging="360"/>
+      </w:pPr>
+    </w:lvl>
+    <w:lvl w:ilvl="4" w:tplc="04090019" w:tentative="1">
+      <w:start w:val="1"/>
+      <w:numFmt w:val="lowerLetter"/>
+      <w:lvlText w:val="%5."/>
+      <w:lvlJc w:val="left"/>
+      <w:pPr>
+        <w:ind w:left="3600" w:hanging="360"/>
+      </w:pPr>
+    </w:lvl>
+    <w:lvl w:ilvl="5" w:tplc="0409001B" w:tentative="1">
+      <w:start w:val="1"/>
+      <w:numFmt w:val="lowerRoman"/>
+      <w:lvlText w:val="%6."/>
+      <w:lvlJc w:val="right"/>
+      <w:pPr>
+        <w:ind w:left="4320" w:hanging="180"/>
+      </w:pPr>
+    </w:lvl>
+    <w:lvl w:ilvl="6" w:tplc="0409000F" w:tentative="1">
+      <w:start w:val="1"/>
+      <w:numFmt w:val="decimal"/>
+      <w:lvlText w:val="%7."/>
+      <w:lvlJc w:val="left"/>
+      <w:pPr>
+        <w:ind w:left="5040" w:hanging="360"/>
+      </w:pPr>
+    </w:lvl>
+    <w:lvl w:ilvl="7" w:tplc="04090019" w:tentative="1">
+      <w:start w:val="1"/>
+      <w:numFmt w:val="lowerLetter"/>
+      <w:lvlText w:val="%8."/>
+      <w:lvlJc w:val="left"/>
+      <w:pPr>
+        <w:ind w:left="5760" w:hanging="360"/>
+      </w:pPr>
+    </w:lvl>
+    <w:lvl w:ilvl="8" w:tplc="0409001B" w:tentative="1">
+      <w:start w:val="1"/>
+      <w:numFmt w:val="lowerRoman"/>
+      <w:lvlText w:val="%9."/>
+      <w:lvlJc w:val="right"/>
+      <w:pPr>
+        <w:ind w:left="6480" w:hanging="180"/>
+      </w:pPr>
+    </w:lvl>
+  </w:abstractNum>
+  <w:num w:numId="1">
+    <w:abstractNumId w:val="1"/>
+  </w:num>
+  <w:num w:numId="2">
+    <w:abstractNumId w:val="0"/>
+  </w:num>
+</w:numbering>
 </file>
 
 <file path=word/styles.xml><?xml version="1.0" encoding="utf-8"?>
@@ -15795,6 +16060,17 @@
       <w:u w:val="single"/>
     </w:rPr>
   </w:style>
+  <w:style w:type="paragraph" w:styleId="ListParagraph">
+    <w:name w:val="List Paragraph"/>
+    <w:basedOn w:val="Normal"/>
+    <w:uiPriority w:val="34"/>
+    <w:qFormat/>
+    <w:rsid w:val="00DB7A6D"/>
+    <w:pPr>
+      <w:ind w:left="720"/>
+      <w:contextualSpacing/>
+    </w:pPr>
+  </w:style>
 </w:styles>
 </file>
 

</xml_diff>